<commit_message>
Point of measure to reports added... Issues with point status fixed.
</commit_message>
<xml_diff>
--- a/reports/daily_templ.docx
+++ b/reports/daily_templ.docx
@@ -46,7 +46,7 @@
       </w:r>
       <w:r>
         <w:rPr/>
-        <w:t xml:space="preserve">: {d[i].station}                                                                                                                                                                              </w:t>
+        <w:t xml:space="preserve">: {d[i].station}                                                                                            </w:t>
       </w:r>
       <w:r>
         <w:rPr>
@@ -77,27 +77,27 @@
         <w:gridCol w:w="876"/>
         <w:gridCol w:w="876"/>
         <w:gridCol w:w="876"/>
-        <w:gridCol w:w="876"/>
-        <w:gridCol w:w="549"/>
-        <w:gridCol w:w="550"/>
-        <w:gridCol w:w="550"/>
-        <w:gridCol w:w="549"/>
-        <w:gridCol w:w="549"/>
-        <w:gridCol w:w="549"/>
+        <w:gridCol w:w="877"/>
+        <w:gridCol w:w="548"/>
         <w:gridCol w:w="551"/>
         <w:gridCol w:w="550"/>
         <w:gridCol w:w="549"/>
         <w:gridCol w:w="548"/>
         <w:gridCol w:w="549"/>
+        <w:gridCol w:w="552"/>
+        <w:gridCol w:w="550"/>
+        <w:gridCol w:w="549"/>
+        <w:gridCol w:w="549"/>
+        <w:gridCol w:w="549"/>
         <w:gridCol w:w="550"/>
         <w:gridCol w:w="550"/>
+        <w:gridCol w:w="551"/>
+        <w:gridCol w:w="547"/>
         <w:gridCol w:w="550"/>
-        <w:gridCol w:w="548"/>
-        <w:gridCol w:w="550"/>
-        <w:gridCol w:w="550"/>
+        <w:gridCol w:w="551"/>
         <w:gridCol w:w="550"/>
         <w:gridCol w:w="549"/>
-        <w:gridCol w:w="548"/>
+        <w:gridCol w:w="546"/>
       </w:tblGrid>
       <w:tr>
         <w:trPr/>
@@ -154,7 +154,6 @@
             </w:pPr>
             <w:r>
               <w:rPr>
-                <w:rFonts w:ascii="Liberation Serif" w:hAnsi="Liberation Serif"/>
                 <w:b/>
                 <w:bCs/>
                 <w:i w:val="false"/>
@@ -194,7 +193,6 @@
             </w:pPr>
             <w:r>
               <w:rPr>
-                <w:rFonts w:ascii="Liberation Serif" w:hAnsi="Liberation Serif"/>
                 <w:b/>
                 <w:bCs/>
                 <w:i w:val="false"/>
@@ -234,7 +232,6 @@
             </w:pPr>
             <w:r>
               <w:rPr>
-                <w:rFonts w:ascii="Liberation Serif" w:hAnsi="Liberation Serif"/>
                 <w:b/>
                 <w:bCs/>
                 <w:i w:val="false"/>
@@ -253,7 +250,7 @@
         </w:tc>
         <w:tc>
           <w:tcPr>
-            <w:tcW w:w="876" w:type="dxa"/>
+            <w:tcW w:w="877" w:type="dxa"/>
             <w:vMerge w:val="restart"/>
             <w:tcBorders>
               <w:top w:val="single" w:sz="2" w:space="0" w:color="000001"/>
@@ -274,7 +271,6 @@
             </w:pPr>
             <w:r>
               <w:rPr>
-                <w:rFonts w:ascii="Liberation Serif" w:hAnsi="Liberation Serif"/>
                 <w:b/>
                 <w:bCs/>
                 <w:i w:val="false"/>
@@ -425,7 +421,7 @@
         </w:tc>
         <w:tc>
           <w:tcPr>
-            <w:tcW w:w="876" w:type="dxa"/>
+            <w:tcW w:w="877" w:type="dxa"/>
             <w:vMerge w:val="continue"/>
             <w:tcBorders>
               <w:top w:val="single" w:sz="2" w:space="0" w:color="000001"/>
@@ -447,7 +443,7 @@
         </w:tc>
         <w:tc>
           <w:tcPr>
-            <w:tcW w:w="549" w:type="dxa"/>
+            <w:tcW w:w="548" w:type="dxa"/>
             <w:tcBorders>
               <w:top w:val="single" w:sz="2" w:space="0" w:color="000001"/>
               <w:left w:val="single" w:sz="2" w:space="0" w:color="000001"/>
@@ -478,7 +474,7 @@
         </w:tc>
         <w:tc>
           <w:tcPr>
-            <w:tcW w:w="550" w:type="dxa"/>
+            <w:tcW w:w="551" w:type="dxa"/>
             <w:tcBorders>
               <w:top w:val="single" w:sz="2" w:space="0" w:color="000001"/>
               <w:left w:val="single" w:sz="2" w:space="0" w:color="000001"/>
@@ -569,7 +565,7 @@
         </w:tc>
         <w:tc>
           <w:tcPr>
-            <w:tcW w:w="549" w:type="dxa"/>
+            <w:tcW w:w="548" w:type="dxa"/>
             <w:tcBorders>
               <w:top w:val="single" w:sz="2" w:space="0" w:color="000001"/>
               <w:left w:val="single" w:sz="2" w:space="0" w:color="000001"/>
@@ -629,7 +625,7 @@
         </w:tc>
         <w:tc>
           <w:tcPr>
-            <w:tcW w:w="551" w:type="dxa"/>
+            <w:tcW w:w="552" w:type="dxa"/>
             <w:tcBorders>
               <w:top w:val="single" w:sz="2" w:space="0" w:color="000001"/>
               <w:left w:val="single" w:sz="2" w:space="0" w:color="000001"/>
@@ -719,7 +715,7 @@
         </w:tc>
         <w:tc>
           <w:tcPr>
-            <w:tcW w:w="548" w:type="dxa"/>
+            <w:tcW w:w="549" w:type="dxa"/>
             <w:tcBorders>
               <w:top w:val="single" w:sz="2" w:space="0" w:color="000001"/>
               <w:left w:val="single" w:sz="2" w:space="0" w:color="000001"/>
@@ -857,17 +853,15 @@
             </w:pPr>
             <w:r>
               <w:rPr>
-                <w:b/>
-                <w:bCs/>
-                <w:sz w:val="14"/>
-                <w:szCs w:val="14"/>
-              </w:rPr>
-            </w:r>
-          </w:p>
-        </w:tc>
-        <w:tc>
-          <w:tcPr>
-            <w:tcW w:w="550" w:type="dxa"/>
+                <w:b w:val="false"/>
+                <w:bCs w:val="false"/>
+              </w:rPr>
+            </w:r>
+          </w:p>
+        </w:tc>
+        <w:tc>
+          <w:tcPr>
+            <w:tcW w:w="551" w:type="dxa"/>
             <w:tcBorders>
               <w:top w:val="single" w:sz="2" w:space="0" w:color="000001"/>
               <w:left w:val="single" w:sz="2" w:space="0" w:color="000001"/>
@@ -914,17 +908,15 @@
             </w:pPr>
             <w:r>
               <w:rPr>
-                <w:b/>
-                <w:bCs/>
-                <w:sz w:val="14"/>
-                <w:szCs w:val="14"/>
-              </w:rPr>
-            </w:r>
-          </w:p>
-        </w:tc>
-        <w:tc>
-          <w:tcPr>
-            <w:tcW w:w="548" w:type="dxa"/>
+                <w:b w:val="false"/>
+                <w:bCs w:val="false"/>
+              </w:rPr>
+            </w:r>
+          </w:p>
+        </w:tc>
+        <w:tc>
+          <w:tcPr>
+            <w:tcW w:w="547" w:type="dxa"/>
             <w:tcBorders>
               <w:top w:val="single" w:sz="2" w:space="0" w:color="000001"/>
               <w:left w:val="single" w:sz="2" w:space="0" w:color="000001"/>
@@ -971,10 +963,8 @@
             </w:pPr>
             <w:r>
               <w:rPr>
-                <w:b/>
-                <w:bCs/>
-                <w:sz w:val="14"/>
-                <w:szCs w:val="14"/>
+                <w:b w:val="false"/>
+                <w:bCs w:val="false"/>
               </w:rPr>
             </w:r>
           </w:p>
@@ -1028,17 +1018,15 @@
             </w:pPr>
             <w:r>
               <w:rPr>
-                <w:b/>
-                <w:bCs/>
-                <w:sz w:val="14"/>
-                <w:szCs w:val="14"/>
-              </w:rPr>
-            </w:r>
-          </w:p>
-        </w:tc>
-        <w:tc>
-          <w:tcPr>
-            <w:tcW w:w="550" w:type="dxa"/>
+                <w:b w:val="false"/>
+                <w:bCs w:val="false"/>
+              </w:rPr>
+            </w:r>
+          </w:p>
+        </w:tc>
+        <w:tc>
+          <w:tcPr>
+            <w:tcW w:w="551" w:type="dxa"/>
             <w:tcBorders>
               <w:top w:val="single" w:sz="2" w:space="0" w:color="000001"/>
               <w:left w:val="single" w:sz="2" w:space="0" w:color="000001"/>
@@ -1085,10 +1073,8 @@
             </w:pPr>
             <w:r>
               <w:rPr>
-                <w:b/>
-                <w:bCs/>
-                <w:sz w:val="14"/>
-                <w:szCs w:val="14"/>
+                <w:b w:val="false"/>
+                <w:bCs w:val="false"/>
               </w:rPr>
             </w:r>
           </w:p>
@@ -1142,10 +1128,8 @@
             </w:pPr>
             <w:r>
               <w:rPr>
-                <w:b/>
-                <w:bCs/>
-                <w:sz w:val="14"/>
-                <w:szCs w:val="14"/>
+                <w:b w:val="false"/>
+                <w:bCs w:val="false"/>
               </w:rPr>
             </w:r>
           </w:p>
@@ -1199,17 +1183,15 @@
             </w:pPr>
             <w:r>
               <w:rPr>
-                <w:b/>
-                <w:bCs/>
-                <w:sz w:val="14"/>
-                <w:szCs w:val="14"/>
-              </w:rPr>
-            </w:r>
-          </w:p>
-        </w:tc>
-        <w:tc>
-          <w:tcPr>
-            <w:tcW w:w="548" w:type="dxa"/>
+                <w:b w:val="false"/>
+                <w:bCs w:val="false"/>
+              </w:rPr>
+            </w:r>
+          </w:p>
+        </w:tc>
+        <w:tc>
+          <w:tcPr>
+            <w:tcW w:w="546" w:type="dxa"/>
             <w:tcBorders>
               <w:top w:val="single" w:sz="2" w:space="0" w:color="000001"/>
               <w:left w:val="single" w:sz="2" w:space="0" w:color="000001"/>
@@ -1257,10 +1239,8 @@
             </w:pPr>
             <w:r>
               <w:rPr>
-                <w:b/>
-                <w:bCs/>
-                <w:sz w:val="14"/>
-                <w:szCs w:val="14"/>
+                <w:b w:val="false"/>
+                <w:bCs w:val="false"/>
               </w:rPr>
             </w:r>
           </w:p>
@@ -1345,8 +1325,8 @@
             </w:pPr>
             <w:r>
               <w:rPr>
-                <w:sz w:val="18"/>
-                <w:szCs w:val="18"/>
+                <w:sz w:val="21"/>
+                <w:szCs w:val="21"/>
               </w:rPr>
             </w:r>
           </w:p>
@@ -1397,8 +1377,8 @@
             </w:pPr>
             <w:r>
               <w:rPr>
-                <w:sz w:val="18"/>
-                <w:szCs w:val="18"/>
+                <w:sz w:val="21"/>
+                <w:szCs w:val="21"/>
               </w:rPr>
             </w:r>
           </w:p>
@@ -1449,15 +1429,15 @@
             </w:pPr>
             <w:r>
               <w:rPr>
-                <w:sz w:val="18"/>
-                <w:szCs w:val="18"/>
-              </w:rPr>
-            </w:r>
-          </w:p>
-        </w:tc>
-        <w:tc>
-          <w:tcPr>
-            <w:tcW w:w="876" w:type="dxa"/>
+                <w:sz w:val="21"/>
+                <w:szCs w:val="21"/>
+              </w:rPr>
+            </w:r>
+          </w:p>
+        </w:tc>
+        <w:tc>
+          <w:tcPr>
+            <w:tcW w:w="877" w:type="dxa"/>
             <w:tcBorders>
               <w:top w:val="single" w:sz="2" w:space="0" w:color="000001"/>
               <w:left w:val="single" w:sz="2" w:space="0" w:color="000001"/>
@@ -1501,9 +1481,93 @@
             </w:pPr>
             <w:r>
               <w:rPr>
-                <w:sz w:val="18"/>
-                <w:szCs w:val="18"/>
-              </w:rPr>
+                <w:sz w:val="21"/>
+                <w:szCs w:val="21"/>
+              </w:rPr>
+            </w:r>
+          </w:p>
+        </w:tc>
+        <w:tc>
+          <w:tcPr>
+            <w:tcW w:w="548" w:type="dxa"/>
+            <w:tcBorders>
+              <w:top w:val="single" w:sz="2" w:space="0" w:color="000001"/>
+              <w:left w:val="single" w:sz="2" w:space="0" w:color="000001"/>
+              <w:bottom w:val="single" w:sz="2" w:space="0" w:color="000001"/>
+            </w:tcBorders>
+            <w:shd w:fill="auto" w:val="clear"/>
+          </w:tcPr>
+          <w:p>
+            <w:pPr>
+              <w:pStyle w:val="Normal"/>
+              <w:jc w:val="center"/>
+              <w:rPr>
+                <w:sz w:val="21"/>
+                <w:szCs w:val="21"/>
+              </w:rPr>
+            </w:pPr>
+            <w:r>
+              <w:rPr>
+                <w:sz w:val="18"/>
+                <w:szCs w:val="18"/>
+              </w:rPr>
+              <w:t>{d[i].values [i].pollution[i].valueNO}</w:t>
+            </w:r>
+          </w:p>
+        </w:tc>
+        <w:tc>
+          <w:tcPr>
+            <w:tcW w:w="551" w:type="dxa"/>
+            <w:tcBorders>
+              <w:top w:val="single" w:sz="2" w:space="0" w:color="000001"/>
+              <w:left w:val="single" w:sz="2" w:space="0" w:color="000001"/>
+              <w:bottom w:val="single" w:sz="2" w:space="0" w:color="000001"/>
+            </w:tcBorders>
+            <w:shd w:fill="auto" w:val="clear"/>
+          </w:tcPr>
+          <w:p>
+            <w:pPr>
+              <w:pStyle w:val="Normal"/>
+              <w:jc w:val="center"/>
+              <w:rPr>
+                <w:sz w:val="21"/>
+                <w:szCs w:val="21"/>
+              </w:rPr>
+            </w:pPr>
+            <w:r>
+              <w:rPr>
+                <w:sz w:val="18"/>
+                <w:szCs w:val="18"/>
+              </w:rPr>
+              <w:t>{d[i].values [i].pollution[i].valueNO2}</w:t>
+            </w:r>
+          </w:p>
+        </w:tc>
+        <w:tc>
+          <w:tcPr>
+            <w:tcW w:w="550" w:type="dxa"/>
+            <w:tcBorders>
+              <w:top w:val="single" w:sz="2" w:space="0" w:color="000001"/>
+              <w:left w:val="single" w:sz="2" w:space="0" w:color="000001"/>
+              <w:bottom w:val="single" w:sz="2" w:space="0" w:color="000001"/>
+            </w:tcBorders>
+            <w:shd w:fill="auto" w:val="clear"/>
+          </w:tcPr>
+          <w:p>
+            <w:pPr>
+              <w:pStyle w:val="Normal"/>
+              <w:jc w:val="center"/>
+              <w:rPr>
+                <w:sz w:val="21"/>
+                <w:szCs w:val="21"/>
+              </w:rPr>
+            </w:pPr>
+            <w:r>
+              <w:rPr>
+                <w:sz w:val="18"/>
+                <w:szCs w:val="18"/>
+              </w:rPr>
+              <w:t>{d[i].values [i].pollution[i].valueNH3}</w:t>
             </w:r>
           </w:p>
         </w:tc>
@@ -1531,7 +1595,91 @@
                 <w:sz w:val="18"/>
                 <w:szCs w:val="18"/>
               </w:rPr>
-              <w:t>{d[i].values [i].pollution[i].valueNO}</w:t>
+              <w:t>{d[i].values [i].pollution[i].valueSO2}</w:t>
+            </w:r>
+          </w:p>
+        </w:tc>
+        <w:tc>
+          <w:tcPr>
+            <w:tcW w:w="548" w:type="dxa"/>
+            <w:tcBorders>
+              <w:top w:val="single" w:sz="2" w:space="0" w:color="000001"/>
+              <w:left w:val="single" w:sz="2" w:space="0" w:color="000001"/>
+              <w:bottom w:val="single" w:sz="2" w:space="0" w:color="000001"/>
+            </w:tcBorders>
+            <w:shd w:fill="auto" w:val="clear"/>
+          </w:tcPr>
+          <w:p>
+            <w:pPr>
+              <w:pStyle w:val="Normal"/>
+              <w:jc w:val="center"/>
+              <w:rPr>
+                <w:sz w:val="18"/>
+                <w:szCs w:val="18"/>
+              </w:rPr>
+            </w:pPr>
+            <w:r>
+              <w:rPr>
+                <w:sz w:val="18"/>
+                <w:szCs w:val="18"/>
+              </w:rPr>
+              <w:t>{d[i].values [i].pollution[i].valueH2S}</w:t>
+            </w:r>
+          </w:p>
+        </w:tc>
+        <w:tc>
+          <w:tcPr>
+            <w:tcW w:w="549" w:type="dxa"/>
+            <w:tcBorders>
+              <w:top w:val="single" w:sz="2" w:space="0" w:color="000001"/>
+              <w:left w:val="single" w:sz="2" w:space="0" w:color="000001"/>
+              <w:bottom w:val="single" w:sz="2" w:space="0" w:color="000001"/>
+            </w:tcBorders>
+            <w:shd w:fill="auto" w:val="clear"/>
+          </w:tcPr>
+          <w:p>
+            <w:pPr>
+              <w:pStyle w:val="Normal"/>
+              <w:jc w:val="center"/>
+              <w:rPr>
+                <w:sz w:val="18"/>
+                <w:szCs w:val="18"/>
+              </w:rPr>
+            </w:pPr>
+            <w:r>
+              <w:rPr>
+                <w:sz w:val="18"/>
+                <w:szCs w:val="18"/>
+              </w:rPr>
+              <w:t>{d[i].values [i].pollution[i].valueO3}</w:t>
+            </w:r>
+          </w:p>
+        </w:tc>
+        <w:tc>
+          <w:tcPr>
+            <w:tcW w:w="552" w:type="dxa"/>
+            <w:tcBorders>
+              <w:top w:val="single" w:sz="2" w:space="0" w:color="000001"/>
+              <w:left w:val="single" w:sz="2" w:space="0" w:color="000001"/>
+              <w:bottom w:val="single" w:sz="2" w:space="0" w:color="000001"/>
+            </w:tcBorders>
+            <w:shd w:fill="auto" w:val="clear"/>
+          </w:tcPr>
+          <w:p>
+            <w:pPr>
+              <w:pStyle w:val="Normal"/>
+              <w:jc w:val="center"/>
+              <w:rPr>
+                <w:sz w:val="18"/>
+                <w:szCs w:val="18"/>
+              </w:rPr>
+            </w:pPr>
+            <w:r>
+              <w:rPr>
+                <w:sz w:val="18"/>
+                <w:szCs w:val="18"/>
+              </w:rPr>
+              <w:t>{d[i].values [i].pollution[i].valueCO}</w:t>
             </w:r>
           </w:p>
         </w:tc>
@@ -1550,44 +1698,16 @@
               <w:pStyle w:val="Normal"/>
               <w:jc w:val="center"/>
               <w:rPr>
-                <w:sz w:val="21"/>
-                <w:szCs w:val="21"/>
-              </w:rPr>
-            </w:pPr>
-            <w:r>
-              <w:rPr>
-                <w:sz w:val="18"/>
-                <w:szCs w:val="18"/>
-              </w:rPr>
-              <w:t>{d[i].values [i].pollution[i].valueNO2}</w:t>
-            </w:r>
-          </w:p>
-        </w:tc>
-        <w:tc>
-          <w:tcPr>
-            <w:tcW w:w="550" w:type="dxa"/>
-            <w:tcBorders>
-              <w:top w:val="single" w:sz="2" w:space="0" w:color="000001"/>
-              <w:left w:val="single" w:sz="2" w:space="0" w:color="000001"/>
-              <w:bottom w:val="single" w:sz="2" w:space="0" w:color="000001"/>
-            </w:tcBorders>
-            <w:shd w:fill="auto" w:val="clear"/>
-          </w:tcPr>
-          <w:p>
-            <w:pPr>
-              <w:pStyle w:val="Normal"/>
-              <w:jc w:val="center"/>
-              <w:rPr>
-                <w:sz w:val="21"/>
-                <w:szCs w:val="21"/>
-              </w:rPr>
-            </w:pPr>
-            <w:r>
-              <w:rPr>
-                <w:sz w:val="18"/>
-                <w:szCs w:val="18"/>
-              </w:rPr>
-              <w:t>{d[i].values [i].pollution[i].valueNH3}</w:t>
+                <w:sz w:val="18"/>
+                <w:szCs w:val="18"/>
+              </w:rPr>
+            </w:pPr>
+            <w:r>
+              <w:rPr>
+                <w:sz w:val="18"/>
+                <w:szCs w:val="18"/>
+              </w:rPr>
+              <w:t>{d[i].values [i].pollution[i].valueCH2O}</w:t>
             </w:r>
           </w:p>
         </w:tc>
@@ -1606,162 +1726,22 @@
               <w:pStyle w:val="Normal"/>
               <w:jc w:val="center"/>
               <w:rPr>
-                <w:sz w:val="21"/>
-                <w:szCs w:val="21"/>
-              </w:rPr>
-            </w:pPr>
-            <w:r>
-              <w:rPr>
-                <w:sz w:val="18"/>
-                <w:szCs w:val="18"/>
-              </w:rPr>
-              <w:t>{d[i].values [i].pollution[i].valueSO2}</w:t>
+                <w:sz w:val="18"/>
+                <w:szCs w:val="18"/>
+              </w:rPr>
+            </w:pPr>
+            <w:r>
+              <w:rPr>
+                <w:sz w:val="18"/>
+                <w:szCs w:val="18"/>
+              </w:rPr>
+              <w:t>{d[i].values [i].pollution[i].valuePM1}</w:t>
             </w:r>
           </w:p>
         </w:tc>
         <w:tc>
           <w:tcPr>
             <w:tcW w:w="549" w:type="dxa"/>
-            <w:tcBorders>
-              <w:top w:val="single" w:sz="2" w:space="0" w:color="000001"/>
-              <w:left w:val="single" w:sz="2" w:space="0" w:color="000001"/>
-              <w:bottom w:val="single" w:sz="2" w:space="0" w:color="000001"/>
-            </w:tcBorders>
-            <w:shd w:fill="auto" w:val="clear"/>
-          </w:tcPr>
-          <w:p>
-            <w:pPr>
-              <w:pStyle w:val="Normal"/>
-              <w:jc w:val="center"/>
-              <w:rPr>
-                <w:sz w:val="18"/>
-                <w:szCs w:val="18"/>
-              </w:rPr>
-            </w:pPr>
-            <w:r>
-              <w:rPr>
-                <w:sz w:val="18"/>
-                <w:szCs w:val="18"/>
-              </w:rPr>
-              <w:t>{d[i].values [i].pollution[i].valueH2S}</w:t>
-            </w:r>
-          </w:p>
-        </w:tc>
-        <w:tc>
-          <w:tcPr>
-            <w:tcW w:w="549" w:type="dxa"/>
-            <w:tcBorders>
-              <w:top w:val="single" w:sz="2" w:space="0" w:color="000001"/>
-              <w:left w:val="single" w:sz="2" w:space="0" w:color="000001"/>
-              <w:bottom w:val="single" w:sz="2" w:space="0" w:color="000001"/>
-            </w:tcBorders>
-            <w:shd w:fill="auto" w:val="clear"/>
-          </w:tcPr>
-          <w:p>
-            <w:pPr>
-              <w:pStyle w:val="Normal"/>
-              <w:jc w:val="center"/>
-              <w:rPr>
-                <w:sz w:val="18"/>
-                <w:szCs w:val="18"/>
-              </w:rPr>
-            </w:pPr>
-            <w:r>
-              <w:rPr>
-                <w:sz w:val="18"/>
-                <w:szCs w:val="18"/>
-              </w:rPr>
-              <w:t>{d[i].values [i].pollution[i].valueO3}</w:t>
-            </w:r>
-          </w:p>
-        </w:tc>
-        <w:tc>
-          <w:tcPr>
-            <w:tcW w:w="551" w:type="dxa"/>
-            <w:tcBorders>
-              <w:top w:val="single" w:sz="2" w:space="0" w:color="000001"/>
-              <w:left w:val="single" w:sz="2" w:space="0" w:color="000001"/>
-              <w:bottom w:val="single" w:sz="2" w:space="0" w:color="000001"/>
-            </w:tcBorders>
-            <w:shd w:fill="auto" w:val="clear"/>
-          </w:tcPr>
-          <w:p>
-            <w:pPr>
-              <w:pStyle w:val="Normal"/>
-              <w:jc w:val="center"/>
-              <w:rPr>
-                <w:sz w:val="18"/>
-                <w:szCs w:val="18"/>
-              </w:rPr>
-            </w:pPr>
-            <w:r>
-              <w:rPr>
-                <w:sz w:val="18"/>
-                <w:szCs w:val="18"/>
-              </w:rPr>
-              <w:t>{d[i].values [i].pollution[i].valueCO}</w:t>
-            </w:r>
-          </w:p>
-        </w:tc>
-        <w:tc>
-          <w:tcPr>
-            <w:tcW w:w="550" w:type="dxa"/>
-            <w:tcBorders>
-              <w:top w:val="single" w:sz="2" w:space="0" w:color="000001"/>
-              <w:left w:val="single" w:sz="2" w:space="0" w:color="000001"/>
-              <w:bottom w:val="single" w:sz="2" w:space="0" w:color="000001"/>
-            </w:tcBorders>
-            <w:shd w:fill="auto" w:val="clear"/>
-          </w:tcPr>
-          <w:p>
-            <w:pPr>
-              <w:pStyle w:val="Normal"/>
-              <w:jc w:val="center"/>
-              <w:rPr>
-                <w:sz w:val="18"/>
-                <w:szCs w:val="18"/>
-              </w:rPr>
-            </w:pPr>
-            <w:r>
-              <w:rPr>
-                <w:sz w:val="18"/>
-                <w:szCs w:val="18"/>
-              </w:rPr>
-              <w:t>{d[i].values [i].pollution[i].valueCH2O}</w:t>
-            </w:r>
-          </w:p>
-        </w:tc>
-        <w:tc>
-          <w:tcPr>
-            <w:tcW w:w="549" w:type="dxa"/>
-            <w:tcBorders>
-              <w:top w:val="single" w:sz="2" w:space="0" w:color="000001"/>
-              <w:left w:val="single" w:sz="2" w:space="0" w:color="000001"/>
-              <w:bottom w:val="single" w:sz="2" w:space="0" w:color="000001"/>
-            </w:tcBorders>
-            <w:shd w:fill="auto" w:val="clear"/>
-          </w:tcPr>
-          <w:p>
-            <w:pPr>
-              <w:pStyle w:val="Normal"/>
-              <w:jc w:val="center"/>
-              <w:rPr>
-                <w:sz w:val="18"/>
-                <w:szCs w:val="18"/>
-              </w:rPr>
-            </w:pPr>
-            <w:r>
-              <w:rPr>
-                <w:sz w:val="18"/>
-                <w:szCs w:val="18"/>
-              </w:rPr>
-              <w:t>{d[i].values [i].pollution[i].valuePM1}</w:t>
-            </w:r>
-          </w:p>
-        </w:tc>
-        <w:tc>
-          <w:tcPr>
-            <w:tcW w:w="548" w:type="dxa"/>
             <w:tcBorders>
               <w:top w:val="single" w:sz="2" w:space="0" w:color="000001"/>
               <w:left w:val="single" w:sz="2" w:space="0" w:color="000001"/>
@@ -1891,15 +1871,15 @@
             </w:pPr>
             <w:r>
               <w:rPr>
-                <w:sz w:val="18"/>
-                <w:szCs w:val="18"/>
-              </w:rPr>
-            </w:r>
-          </w:p>
-        </w:tc>
-        <w:tc>
-          <w:tcPr>
-            <w:tcW w:w="550" w:type="dxa"/>
+                <w:sz w:val="21"/>
+                <w:szCs w:val="21"/>
+              </w:rPr>
+            </w:r>
+          </w:p>
+        </w:tc>
+        <w:tc>
+          <w:tcPr>
+            <w:tcW w:w="551" w:type="dxa"/>
             <w:tcBorders>
               <w:top w:val="single" w:sz="2" w:space="0" w:color="000001"/>
               <w:left w:val="single" w:sz="2" w:space="0" w:color="000001"/>
@@ -1945,15 +1925,15 @@
             </w:pPr>
             <w:r>
               <w:rPr>
-                <w:sz w:val="18"/>
-                <w:szCs w:val="18"/>
-              </w:rPr>
-            </w:r>
-          </w:p>
-        </w:tc>
-        <w:tc>
-          <w:tcPr>
-            <w:tcW w:w="548" w:type="dxa"/>
+                <w:sz w:val="21"/>
+                <w:szCs w:val="21"/>
+              </w:rPr>
+            </w:r>
+          </w:p>
+        </w:tc>
+        <w:tc>
+          <w:tcPr>
+            <w:tcW w:w="547" w:type="dxa"/>
             <w:tcBorders>
               <w:top w:val="single" w:sz="2" w:space="0" w:color="000001"/>
               <w:left w:val="single" w:sz="2" w:space="0" w:color="000001"/>
@@ -1999,8 +1979,8 @@
             </w:pPr>
             <w:r>
               <w:rPr>
-                <w:sz w:val="18"/>
-                <w:szCs w:val="18"/>
+                <w:sz w:val="21"/>
+                <w:szCs w:val="21"/>
               </w:rPr>
             </w:r>
           </w:p>
@@ -2053,15 +2033,15 @@
             </w:pPr>
             <w:r>
               <w:rPr>
-                <w:sz w:val="18"/>
-                <w:szCs w:val="18"/>
-              </w:rPr>
-            </w:r>
-          </w:p>
-        </w:tc>
-        <w:tc>
-          <w:tcPr>
-            <w:tcW w:w="550" w:type="dxa"/>
+                <w:sz w:val="21"/>
+                <w:szCs w:val="21"/>
+              </w:rPr>
+            </w:r>
+          </w:p>
+        </w:tc>
+        <w:tc>
+          <w:tcPr>
+            <w:tcW w:w="551" w:type="dxa"/>
             <w:tcBorders>
               <w:top w:val="single" w:sz="2" w:space="0" w:color="000001"/>
               <w:left w:val="single" w:sz="2" w:space="0" w:color="000001"/>
@@ -2107,8 +2087,8 @@
             </w:pPr>
             <w:r>
               <w:rPr>
-                <w:sz w:val="18"/>
-                <w:szCs w:val="18"/>
+                <w:sz w:val="21"/>
+                <w:szCs w:val="21"/>
               </w:rPr>
             </w:r>
           </w:p>
@@ -2161,8 +2141,8 @@
             </w:pPr>
             <w:r>
               <w:rPr>
-                <w:sz w:val="18"/>
-                <w:szCs w:val="18"/>
+                <w:sz w:val="21"/>
+                <w:szCs w:val="21"/>
               </w:rPr>
             </w:r>
           </w:p>
@@ -2215,15 +2195,15 @@
             </w:pPr>
             <w:r>
               <w:rPr>
-                <w:sz w:val="18"/>
-                <w:szCs w:val="18"/>
-              </w:rPr>
-            </w:r>
-          </w:p>
-        </w:tc>
-        <w:tc>
-          <w:tcPr>
-            <w:tcW w:w="548" w:type="dxa"/>
+                <w:sz w:val="21"/>
+                <w:szCs w:val="21"/>
+              </w:rPr>
+            </w:r>
+          </w:p>
+        </w:tc>
+        <w:tc>
+          <w:tcPr>
+            <w:tcW w:w="546" w:type="dxa"/>
             <w:tcBorders>
               <w:top w:val="single" w:sz="2" w:space="0" w:color="000001"/>
               <w:left w:val="single" w:sz="2" w:space="0" w:color="000001"/>
@@ -2270,8 +2250,8 @@
             </w:pPr>
             <w:r>
               <w:rPr>
-                <w:sz w:val="18"/>
-                <w:szCs w:val="18"/>
+                <w:sz w:val="21"/>
+                <w:szCs w:val="21"/>
               </w:rPr>
             </w:r>
           </w:p>
@@ -2330,8 +2310,8 @@
             </w:pPr>
             <w:r>
               <w:rPr>
-                <w:sz w:val="18"/>
-                <w:szCs w:val="18"/>
+                <w:sz w:val="21"/>
+                <w:szCs w:val="21"/>
               </w:rPr>
             </w:r>
           </w:p>
@@ -2357,8 +2337,8 @@
             </w:pPr>
             <w:r>
               <w:rPr>
-                <w:sz w:val="18"/>
-                <w:szCs w:val="18"/>
+                <w:sz w:val="21"/>
+                <w:szCs w:val="21"/>
               </w:rPr>
             </w:r>
           </w:p>
@@ -2384,35 +2364,116 @@
             </w:pPr>
             <w:r>
               <w:rPr>
-                <w:sz w:val="18"/>
-                <w:szCs w:val="18"/>
-              </w:rPr>
-            </w:r>
-          </w:p>
-        </w:tc>
-        <w:tc>
-          <w:tcPr>
-            <w:tcW w:w="876" w:type="dxa"/>
-            <w:tcBorders>
-              <w:top w:val="single" w:sz="2" w:space="0" w:color="000001"/>
-              <w:left w:val="single" w:sz="2" w:space="0" w:color="000001"/>
-              <w:bottom w:val="single" w:sz="2" w:space="0" w:color="000001"/>
-            </w:tcBorders>
-            <w:shd w:fill="auto" w:val="clear"/>
-          </w:tcPr>
-          <w:p>
-            <w:pPr>
-              <w:pStyle w:val="Normal"/>
-              <w:jc w:val="center"/>
-              <w:rPr>
-                <w:sz w:val="21"/>
-                <w:szCs w:val="21"/>
-              </w:rPr>
-            </w:pPr>
-            <w:r>
-              <w:rPr>
-                <w:sz w:val="18"/>
-                <w:szCs w:val="18"/>
+                <w:sz w:val="21"/>
+                <w:szCs w:val="21"/>
+              </w:rPr>
+            </w:r>
+          </w:p>
+        </w:tc>
+        <w:tc>
+          <w:tcPr>
+            <w:tcW w:w="877" w:type="dxa"/>
+            <w:tcBorders>
+              <w:top w:val="single" w:sz="2" w:space="0" w:color="000001"/>
+              <w:left w:val="single" w:sz="2" w:space="0" w:color="000001"/>
+              <w:bottom w:val="single" w:sz="2" w:space="0" w:color="000001"/>
+            </w:tcBorders>
+            <w:shd w:fill="auto" w:val="clear"/>
+          </w:tcPr>
+          <w:p>
+            <w:pPr>
+              <w:pStyle w:val="Normal"/>
+              <w:jc w:val="center"/>
+              <w:rPr>
+                <w:sz w:val="21"/>
+                <w:szCs w:val="21"/>
+              </w:rPr>
+            </w:pPr>
+            <w:r>
+              <w:rPr>
+                <w:sz w:val="21"/>
+                <w:szCs w:val="21"/>
+              </w:rPr>
+            </w:r>
+          </w:p>
+        </w:tc>
+        <w:tc>
+          <w:tcPr>
+            <w:tcW w:w="548" w:type="dxa"/>
+            <w:tcBorders>
+              <w:top w:val="single" w:sz="2" w:space="0" w:color="000001"/>
+              <w:left w:val="single" w:sz="2" w:space="0" w:color="000001"/>
+              <w:bottom w:val="single" w:sz="2" w:space="0" w:color="000001"/>
+            </w:tcBorders>
+            <w:shd w:fill="auto" w:val="clear"/>
+          </w:tcPr>
+          <w:p>
+            <w:pPr>
+              <w:pStyle w:val="Style19"/>
+              <w:jc w:val="center"/>
+              <w:rPr>
+                <w:sz w:val="21"/>
+                <w:szCs w:val="21"/>
+              </w:rPr>
+            </w:pPr>
+            <w:r>
+              <w:rPr>
+                <w:sz w:val="21"/>
+                <w:szCs w:val="21"/>
+              </w:rPr>
+            </w:r>
+          </w:p>
+        </w:tc>
+        <w:tc>
+          <w:tcPr>
+            <w:tcW w:w="551" w:type="dxa"/>
+            <w:tcBorders>
+              <w:top w:val="single" w:sz="2" w:space="0" w:color="000001"/>
+              <w:left w:val="single" w:sz="2" w:space="0" w:color="000001"/>
+              <w:bottom w:val="single" w:sz="2" w:space="0" w:color="000001"/>
+            </w:tcBorders>
+            <w:shd w:fill="auto" w:val="clear"/>
+          </w:tcPr>
+          <w:p>
+            <w:pPr>
+              <w:pStyle w:val="Style19"/>
+              <w:jc w:val="center"/>
+              <w:rPr>
+                <w:sz w:val="21"/>
+                <w:szCs w:val="21"/>
+              </w:rPr>
+            </w:pPr>
+            <w:r>
+              <w:rPr>
+                <w:sz w:val="21"/>
+                <w:szCs w:val="21"/>
+              </w:rPr>
+            </w:r>
+          </w:p>
+        </w:tc>
+        <w:tc>
+          <w:tcPr>
+            <w:tcW w:w="550" w:type="dxa"/>
+            <w:tcBorders>
+              <w:top w:val="single" w:sz="2" w:space="0" w:color="000001"/>
+              <w:left w:val="single" w:sz="2" w:space="0" w:color="000001"/>
+              <w:bottom w:val="single" w:sz="2" w:space="0" w:color="000001"/>
+            </w:tcBorders>
+            <w:shd w:fill="auto" w:val="clear"/>
+          </w:tcPr>
+          <w:p>
+            <w:pPr>
+              <w:pStyle w:val="Style19"/>
+              <w:jc w:val="center"/>
+              <w:rPr>
+                <w:sz w:val="21"/>
+                <w:szCs w:val="21"/>
+              </w:rPr>
+            </w:pPr>
+            <w:r>
+              <w:rPr>
+                <w:sz w:val="21"/>
+                <w:szCs w:val="21"/>
               </w:rPr>
             </w:r>
           </w:p>
@@ -2438,8 +2499,89 @@
             </w:pPr>
             <w:r>
               <w:rPr>
-                <w:sz w:val="18"/>
-                <w:szCs w:val="18"/>
+                <w:sz w:val="21"/>
+                <w:szCs w:val="21"/>
+              </w:rPr>
+            </w:r>
+          </w:p>
+        </w:tc>
+        <w:tc>
+          <w:tcPr>
+            <w:tcW w:w="548" w:type="dxa"/>
+            <w:tcBorders>
+              <w:top w:val="single" w:sz="2" w:space="0" w:color="000001"/>
+              <w:left w:val="single" w:sz="2" w:space="0" w:color="000001"/>
+              <w:bottom w:val="single" w:sz="2" w:space="0" w:color="000001"/>
+            </w:tcBorders>
+            <w:shd w:fill="auto" w:val="clear"/>
+          </w:tcPr>
+          <w:p>
+            <w:pPr>
+              <w:pStyle w:val="Style19"/>
+              <w:jc w:val="center"/>
+              <w:rPr>
+                <w:sz w:val="21"/>
+                <w:szCs w:val="21"/>
+              </w:rPr>
+            </w:pPr>
+            <w:r>
+              <w:rPr>
+                <w:sz w:val="21"/>
+                <w:szCs w:val="21"/>
+              </w:rPr>
+            </w:r>
+          </w:p>
+        </w:tc>
+        <w:tc>
+          <w:tcPr>
+            <w:tcW w:w="549" w:type="dxa"/>
+            <w:tcBorders>
+              <w:top w:val="single" w:sz="2" w:space="0" w:color="000001"/>
+              <w:left w:val="single" w:sz="2" w:space="0" w:color="000001"/>
+              <w:bottom w:val="single" w:sz="2" w:space="0" w:color="000001"/>
+            </w:tcBorders>
+            <w:shd w:fill="auto" w:val="clear"/>
+          </w:tcPr>
+          <w:p>
+            <w:pPr>
+              <w:pStyle w:val="Style19"/>
+              <w:jc w:val="center"/>
+              <w:rPr>
+                <w:sz w:val="21"/>
+                <w:szCs w:val="21"/>
+              </w:rPr>
+            </w:pPr>
+            <w:r>
+              <w:rPr>
+                <w:sz w:val="21"/>
+                <w:szCs w:val="21"/>
+              </w:rPr>
+            </w:r>
+          </w:p>
+        </w:tc>
+        <w:tc>
+          <w:tcPr>
+            <w:tcW w:w="552" w:type="dxa"/>
+            <w:tcBorders>
+              <w:top w:val="single" w:sz="2" w:space="0" w:color="000001"/>
+              <w:left w:val="single" w:sz="2" w:space="0" w:color="000001"/>
+              <w:bottom w:val="single" w:sz="2" w:space="0" w:color="000001"/>
+            </w:tcBorders>
+            <w:shd w:fill="auto" w:val="clear"/>
+          </w:tcPr>
+          <w:p>
+            <w:pPr>
+              <w:pStyle w:val="Style19"/>
+              <w:jc w:val="center"/>
+              <w:rPr>
+                <w:sz w:val="21"/>
+                <w:szCs w:val="21"/>
+              </w:rPr>
+            </w:pPr>
+            <w:r>
+              <w:rPr>
+                <w:sz w:val="21"/>
+                <w:szCs w:val="21"/>
               </w:rPr>
             </w:r>
           </w:p>
@@ -2465,8 +2607,89 @@
             </w:pPr>
             <w:r>
               <w:rPr>
-                <w:sz w:val="18"/>
-                <w:szCs w:val="18"/>
+                <w:sz w:val="21"/>
+                <w:szCs w:val="21"/>
+              </w:rPr>
+            </w:r>
+          </w:p>
+        </w:tc>
+        <w:tc>
+          <w:tcPr>
+            <w:tcW w:w="549" w:type="dxa"/>
+            <w:tcBorders>
+              <w:top w:val="single" w:sz="2" w:space="0" w:color="000001"/>
+              <w:left w:val="single" w:sz="2" w:space="0" w:color="000001"/>
+              <w:bottom w:val="single" w:sz="2" w:space="0" w:color="000001"/>
+            </w:tcBorders>
+            <w:shd w:fill="auto" w:val="clear"/>
+          </w:tcPr>
+          <w:p>
+            <w:pPr>
+              <w:pStyle w:val="Style19"/>
+              <w:jc w:val="center"/>
+              <w:rPr>
+                <w:sz w:val="21"/>
+                <w:szCs w:val="21"/>
+              </w:rPr>
+            </w:pPr>
+            <w:r>
+              <w:rPr>
+                <w:sz w:val="21"/>
+                <w:szCs w:val="21"/>
+              </w:rPr>
+            </w:r>
+          </w:p>
+        </w:tc>
+        <w:tc>
+          <w:tcPr>
+            <w:tcW w:w="549" w:type="dxa"/>
+            <w:tcBorders>
+              <w:top w:val="single" w:sz="2" w:space="0" w:color="000001"/>
+              <w:left w:val="single" w:sz="2" w:space="0" w:color="000001"/>
+              <w:bottom w:val="single" w:sz="2" w:space="0" w:color="000001"/>
+            </w:tcBorders>
+            <w:shd w:fill="auto" w:val="clear"/>
+          </w:tcPr>
+          <w:p>
+            <w:pPr>
+              <w:pStyle w:val="Style19"/>
+              <w:jc w:val="center"/>
+              <w:rPr>
+                <w:sz w:val="21"/>
+                <w:szCs w:val="21"/>
+              </w:rPr>
+            </w:pPr>
+            <w:r>
+              <w:rPr>
+                <w:sz w:val="21"/>
+                <w:szCs w:val="21"/>
+              </w:rPr>
+            </w:r>
+          </w:p>
+        </w:tc>
+        <w:tc>
+          <w:tcPr>
+            <w:tcW w:w="549" w:type="dxa"/>
+            <w:tcBorders>
+              <w:top w:val="single" w:sz="2" w:space="0" w:color="000001"/>
+              <w:left w:val="single" w:sz="2" w:space="0" w:color="000001"/>
+              <w:bottom w:val="single" w:sz="2" w:space="0" w:color="000001"/>
+            </w:tcBorders>
+            <w:shd w:fill="auto" w:val="clear"/>
+          </w:tcPr>
+          <w:p>
+            <w:pPr>
+              <w:pStyle w:val="Style19"/>
+              <w:jc w:val="center"/>
+              <w:rPr>
+                <w:sz w:val="21"/>
+                <w:szCs w:val="21"/>
+              </w:rPr>
+            </w:pPr>
+            <w:r>
+              <w:rPr>
+                <w:sz w:val="21"/>
+                <w:szCs w:val="21"/>
               </w:rPr>
             </w:r>
           </w:p>
@@ -2492,8 +2715,170 @@
             </w:pPr>
             <w:r>
               <w:rPr>
-                <w:sz w:val="18"/>
-                <w:szCs w:val="18"/>
+                <w:sz w:val="21"/>
+                <w:szCs w:val="21"/>
+              </w:rPr>
+            </w:r>
+          </w:p>
+        </w:tc>
+        <w:tc>
+          <w:tcPr>
+            <w:tcW w:w="550" w:type="dxa"/>
+            <w:tcBorders>
+              <w:top w:val="single" w:sz="2" w:space="0" w:color="000001"/>
+              <w:left w:val="single" w:sz="2" w:space="0" w:color="000001"/>
+              <w:bottom w:val="single" w:sz="2" w:space="0" w:color="000001"/>
+            </w:tcBorders>
+            <w:shd w:fill="auto" w:val="clear"/>
+          </w:tcPr>
+          <w:p>
+            <w:pPr>
+              <w:pStyle w:val="Style19"/>
+              <w:jc w:val="center"/>
+              <w:rPr>
+                <w:sz w:val="21"/>
+                <w:szCs w:val="21"/>
+              </w:rPr>
+            </w:pPr>
+            <w:r>
+              <w:rPr>
+                <w:sz w:val="21"/>
+                <w:szCs w:val="21"/>
+              </w:rPr>
+            </w:r>
+          </w:p>
+        </w:tc>
+        <w:tc>
+          <w:tcPr>
+            <w:tcW w:w="551" w:type="dxa"/>
+            <w:tcBorders>
+              <w:top w:val="single" w:sz="2" w:space="0" w:color="000001"/>
+              <w:left w:val="single" w:sz="2" w:space="0" w:color="000001"/>
+              <w:bottom w:val="single" w:sz="2" w:space="0" w:color="000001"/>
+            </w:tcBorders>
+            <w:shd w:fill="auto" w:val="clear"/>
+          </w:tcPr>
+          <w:p>
+            <w:pPr>
+              <w:pStyle w:val="Style19"/>
+              <w:jc w:val="center"/>
+              <w:rPr>
+                <w:sz w:val="21"/>
+                <w:szCs w:val="21"/>
+              </w:rPr>
+            </w:pPr>
+            <w:r>
+              <w:rPr>
+                <w:sz w:val="21"/>
+                <w:szCs w:val="21"/>
+              </w:rPr>
+            </w:r>
+          </w:p>
+        </w:tc>
+        <w:tc>
+          <w:tcPr>
+            <w:tcW w:w="547" w:type="dxa"/>
+            <w:tcBorders>
+              <w:top w:val="single" w:sz="2" w:space="0" w:color="000001"/>
+              <w:left w:val="single" w:sz="2" w:space="0" w:color="000001"/>
+              <w:bottom w:val="single" w:sz="2" w:space="0" w:color="000001"/>
+            </w:tcBorders>
+            <w:shd w:fill="auto" w:val="clear"/>
+          </w:tcPr>
+          <w:p>
+            <w:pPr>
+              <w:pStyle w:val="Style19"/>
+              <w:jc w:val="center"/>
+              <w:rPr>
+                <w:sz w:val="21"/>
+                <w:szCs w:val="21"/>
+              </w:rPr>
+            </w:pPr>
+            <w:r>
+              <w:rPr>
+                <w:sz w:val="21"/>
+                <w:szCs w:val="21"/>
+              </w:rPr>
+            </w:r>
+          </w:p>
+        </w:tc>
+        <w:tc>
+          <w:tcPr>
+            <w:tcW w:w="550" w:type="dxa"/>
+            <w:tcBorders>
+              <w:top w:val="single" w:sz="2" w:space="0" w:color="000001"/>
+              <w:left w:val="single" w:sz="2" w:space="0" w:color="000001"/>
+              <w:bottom w:val="single" w:sz="2" w:space="0" w:color="000001"/>
+            </w:tcBorders>
+            <w:shd w:fill="auto" w:val="clear"/>
+          </w:tcPr>
+          <w:p>
+            <w:pPr>
+              <w:pStyle w:val="Style19"/>
+              <w:jc w:val="center"/>
+              <w:rPr>
+                <w:sz w:val="21"/>
+                <w:szCs w:val="21"/>
+              </w:rPr>
+            </w:pPr>
+            <w:r>
+              <w:rPr>
+                <w:sz w:val="21"/>
+                <w:szCs w:val="21"/>
+              </w:rPr>
+            </w:r>
+          </w:p>
+        </w:tc>
+        <w:tc>
+          <w:tcPr>
+            <w:tcW w:w="551" w:type="dxa"/>
+            <w:tcBorders>
+              <w:top w:val="single" w:sz="2" w:space="0" w:color="000001"/>
+              <w:left w:val="single" w:sz="2" w:space="0" w:color="000001"/>
+              <w:bottom w:val="single" w:sz="2" w:space="0" w:color="000001"/>
+            </w:tcBorders>
+            <w:shd w:fill="auto" w:val="clear"/>
+          </w:tcPr>
+          <w:p>
+            <w:pPr>
+              <w:pStyle w:val="Style19"/>
+              <w:jc w:val="center"/>
+              <w:rPr>
+                <w:sz w:val="21"/>
+                <w:szCs w:val="21"/>
+              </w:rPr>
+            </w:pPr>
+            <w:r>
+              <w:rPr>
+                <w:sz w:val="21"/>
+                <w:szCs w:val="21"/>
+              </w:rPr>
+            </w:r>
+          </w:p>
+        </w:tc>
+        <w:tc>
+          <w:tcPr>
+            <w:tcW w:w="550" w:type="dxa"/>
+            <w:tcBorders>
+              <w:top w:val="single" w:sz="2" w:space="0" w:color="000001"/>
+              <w:left w:val="single" w:sz="2" w:space="0" w:color="000001"/>
+              <w:bottom w:val="single" w:sz="2" w:space="0" w:color="000001"/>
+            </w:tcBorders>
+            <w:shd w:fill="auto" w:val="clear"/>
+          </w:tcPr>
+          <w:p>
+            <w:pPr>
+              <w:pStyle w:val="Style19"/>
+              <w:jc w:val="center"/>
+              <w:rPr>
+                <w:sz w:val="21"/>
+                <w:szCs w:val="21"/>
+              </w:rPr>
+            </w:pPr>
+            <w:r>
+              <w:rPr>
+                <w:sz w:val="21"/>
+                <w:szCs w:val="21"/>
               </w:rPr>
             </w:r>
           </w:p>
@@ -2519,420 +2904,15 @@
             </w:pPr>
             <w:r>
               <w:rPr>
-                <w:sz w:val="18"/>
-                <w:szCs w:val="18"/>
-              </w:rPr>
-            </w:r>
-          </w:p>
-        </w:tc>
-        <w:tc>
-          <w:tcPr>
-            <w:tcW w:w="549" w:type="dxa"/>
-            <w:tcBorders>
-              <w:top w:val="single" w:sz="2" w:space="0" w:color="000001"/>
-              <w:left w:val="single" w:sz="2" w:space="0" w:color="000001"/>
-              <w:bottom w:val="single" w:sz="2" w:space="0" w:color="000001"/>
-            </w:tcBorders>
-            <w:shd w:fill="auto" w:val="clear"/>
-          </w:tcPr>
-          <w:p>
-            <w:pPr>
-              <w:pStyle w:val="Style19"/>
-              <w:jc w:val="center"/>
-              <w:rPr>
-                <w:sz w:val="21"/>
-                <w:szCs w:val="21"/>
-              </w:rPr>
-            </w:pPr>
-            <w:r>
-              <w:rPr>
-                <w:sz w:val="18"/>
-                <w:szCs w:val="18"/>
-              </w:rPr>
-            </w:r>
-          </w:p>
-        </w:tc>
-        <w:tc>
-          <w:tcPr>
-            <w:tcW w:w="549" w:type="dxa"/>
-            <w:tcBorders>
-              <w:top w:val="single" w:sz="2" w:space="0" w:color="000001"/>
-              <w:left w:val="single" w:sz="2" w:space="0" w:color="000001"/>
-              <w:bottom w:val="single" w:sz="2" w:space="0" w:color="000001"/>
-            </w:tcBorders>
-            <w:shd w:fill="auto" w:val="clear"/>
-          </w:tcPr>
-          <w:p>
-            <w:pPr>
-              <w:pStyle w:val="Style19"/>
-              <w:jc w:val="center"/>
-              <w:rPr>
-                <w:sz w:val="21"/>
-                <w:szCs w:val="21"/>
-              </w:rPr>
-            </w:pPr>
-            <w:r>
-              <w:rPr>
-                <w:sz w:val="18"/>
-                <w:szCs w:val="18"/>
-              </w:rPr>
-            </w:r>
-          </w:p>
-        </w:tc>
-        <w:tc>
-          <w:tcPr>
-            <w:tcW w:w="551" w:type="dxa"/>
-            <w:tcBorders>
-              <w:top w:val="single" w:sz="2" w:space="0" w:color="000001"/>
-              <w:left w:val="single" w:sz="2" w:space="0" w:color="000001"/>
-              <w:bottom w:val="single" w:sz="2" w:space="0" w:color="000001"/>
-            </w:tcBorders>
-            <w:shd w:fill="auto" w:val="clear"/>
-          </w:tcPr>
-          <w:p>
-            <w:pPr>
-              <w:pStyle w:val="Style19"/>
-              <w:jc w:val="center"/>
-              <w:rPr>
-                <w:sz w:val="21"/>
-                <w:szCs w:val="21"/>
-              </w:rPr>
-            </w:pPr>
-            <w:r>
-              <w:rPr>
-                <w:sz w:val="18"/>
-                <w:szCs w:val="18"/>
-              </w:rPr>
-            </w:r>
-          </w:p>
-        </w:tc>
-        <w:tc>
-          <w:tcPr>
-            <w:tcW w:w="550" w:type="dxa"/>
-            <w:tcBorders>
-              <w:top w:val="single" w:sz="2" w:space="0" w:color="000001"/>
-              <w:left w:val="single" w:sz="2" w:space="0" w:color="000001"/>
-              <w:bottom w:val="single" w:sz="2" w:space="0" w:color="000001"/>
-            </w:tcBorders>
-            <w:shd w:fill="auto" w:val="clear"/>
-          </w:tcPr>
-          <w:p>
-            <w:pPr>
-              <w:pStyle w:val="Style19"/>
-              <w:jc w:val="center"/>
-              <w:rPr>
-                <w:sz w:val="21"/>
-                <w:szCs w:val="21"/>
-              </w:rPr>
-            </w:pPr>
-            <w:r>
-              <w:rPr>
-                <w:sz w:val="18"/>
-                <w:szCs w:val="18"/>
-              </w:rPr>
-            </w:r>
-          </w:p>
-        </w:tc>
-        <w:tc>
-          <w:tcPr>
-            <w:tcW w:w="549" w:type="dxa"/>
-            <w:tcBorders>
-              <w:top w:val="single" w:sz="2" w:space="0" w:color="000001"/>
-              <w:left w:val="single" w:sz="2" w:space="0" w:color="000001"/>
-              <w:bottom w:val="single" w:sz="2" w:space="0" w:color="000001"/>
-            </w:tcBorders>
-            <w:shd w:fill="auto" w:val="clear"/>
-          </w:tcPr>
-          <w:p>
-            <w:pPr>
-              <w:pStyle w:val="Style19"/>
-              <w:jc w:val="center"/>
-              <w:rPr>
-                <w:sz w:val="21"/>
-                <w:szCs w:val="21"/>
-              </w:rPr>
-            </w:pPr>
-            <w:r>
-              <w:rPr>
-                <w:sz w:val="18"/>
-                <w:szCs w:val="18"/>
-              </w:rPr>
-            </w:r>
-          </w:p>
-        </w:tc>
-        <w:tc>
-          <w:tcPr>
-            <w:tcW w:w="548" w:type="dxa"/>
-            <w:tcBorders>
-              <w:top w:val="single" w:sz="2" w:space="0" w:color="000001"/>
-              <w:left w:val="single" w:sz="2" w:space="0" w:color="000001"/>
-              <w:bottom w:val="single" w:sz="2" w:space="0" w:color="000001"/>
-            </w:tcBorders>
-            <w:shd w:fill="auto" w:val="clear"/>
-          </w:tcPr>
-          <w:p>
-            <w:pPr>
-              <w:pStyle w:val="Style19"/>
-              <w:jc w:val="center"/>
-              <w:rPr>
-                <w:sz w:val="21"/>
-                <w:szCs w:val="21"/>
-              </w:rPr>
-            </w:pPr>
-            <w:r>
-              <w:rPr>
-                <w:sz w:val="18"/>
-                <w:szCs w:val="18"/>
-              </w:rPr>
-            </w:r>
-          </w:p>
-        </w:tc>
-        <w:tc>
-          <w:tcPr>
-            <w:tcW w:w="549" w:type="dxa"/>
-            <w:tcBorders>
-              <w:top w:val="single" w:sz="2" w:space="0" w:color="000001"/>
-              <w:left w:val="single" w:sz="2" w:space="0" w:color="000001"/>
-              <w:bottom w:val="single" w:sz="2" w:space="0" w:color="000001"/>
-            </w:tcBorders>
-            <w:shd w:fill="auto" w:val="clear"/>
-          </w:tcPr>
-          <w:p>
-            <w:pPr>
-              <w:pStyle w:val="Style19"/>
-              <w:jc w:val="center"/>
-              <w:rPr>
-                <w:sz w:val="21"/>
-                <w:szCs w:val="21"/>
-              </w:rPr>
-            </w:pPr>
-            <w:r>
-              <w:rPr>
-                <w:sz w:val="18"/>
-                <w:szCs w:val="18"/>
-              </w:rPr>
-            </w:r>
-          </w:p>
-        </w:tc>
-        <w:tc>
-          <w:tcPr>
-            <w:tcW w:w="550" w:type="dxa"/>
-            <w:tcBorders>
-              <w:top w:val="single" w:sz="2" w:space="0" w:color="000001"/>
-              <w:left w:val="single" w:sz="2" w:space="0" w:color="000001"/>
-              <w:bottom w:val="single" w:sz="2" w:space="0" w:color="000001"/>
-            </w:tcBorders>
-            <w:shd w:fill="auto" w:val="clear"/>
-          </w:tcPr>
-          <w:p>
-            <w:pPr>
-              <w:pStyle w:val="Style19"/>
-              <w:jc w:val="center"/>
-              <w:rPr>
-                <w:sz w:val="21"/>
-                <w:szCs w:val="21"/>
-              </w:rPr>
-            </w:pPr>
-            <w:r>
-              <w:rPr>
-                <w:sz w:val="18"/>
-                <w:szCs w:val="18"/>
-              </w:rPr>
-            </w:r>
-          </w:p>
-        </w:tc>
-        <w:tc>
-          <w:tcPr>
-            <w:tcW w:w="550" w:type="dxa"/>
-            <w:tcBorders>
-              <w:top w:val="single" w:sz="2" w:space="0" w:color="000001"/>
-              <w:left w:val="single" w:sz="2" w:space="0" w:color="000001"/>
-              <w:bottom w:val="single" w:sz="2" w:space="0" w:color="000001"/>
-            </w:tcBorders>
-            <w:shd w:fill="auto" w:val="clear"/>
-          </w:tcPr>
-          <w:p>
-            <w:pPr>
-              <w:pStyle w:val="Style19"/>
-              <w:jc w:val="center"/>
-              <w:rPr>
-                <w:sz w:val="21"/>
-                <w:szCs w:val="21"/>
-              </w:rPr>
-            </w:pPr>
-            <w:r>
-              <w:rPr>
-                <w:sz w:val="18"/>
-                <w:szCs w:val="18"/>
-              </w:rPr>
-            </w:r>
-          </w:p>
-        </w:tc>
-        <w:tc>
-          <w:tcPr>
-            <w:tcW w:w="550" w:type="dxa"/>
-            <w:tcBorders>
-              <w:top w:val="single" w:sz="2" w:space="0" w:color="000001"/>
-              <w:left w:val="single" w:sz="2" w:space="0" w:color="000001"/>
-              <w:bottom w:val="single" w:sz="2" w:space="0" w:color="000001"/>
-            </w:tcBorders>
-            <w:shd w:fill="auto" w:val="clear"/>
-          </w:tcPr>
-          <w:p>
-            <w:pPr>
-              <w:pStyle w:val="Style19"/>
-              <w:jc w:val="center"/>
-              <w:rPr>
-                <w:sz w:val="21"/>
-                <w:szCs w:val="21"/>
-              </w:rPr>
-            </w:pPr>
-            <w:r>
-              <w:rPr>
-                <w:sz w:val="18"/>
-                <w:szCs w:val="18"/>
-              </w:rPr>
-            </w:r>
-          </w:p>
-        </w:tc>
-        <w:tc>
-          <w:tcPr>
-            <w:tcW w:w="548" w:type="dxa"/>
-            <w:tcBorders>
-              <w:top w:val="single" w:sz="2" w:space="0" w:color="000001"/>
-              <w:left w:val="single" w:sz="2" w:space="0" w:color="000001"/>
-              <w:bottom w:val="single" w:sz="2" w:space="0" w:color="000001"/>
-            </w:tcBorders>
-            <w:shd w:fill="auto" w:val="clear"/>
-          </w:tcPr>
-          <w:p>
-            <w:pPr>
-              <w:pStyle w:val="Style19"/>
-              <w:jc w:val="center"/>
-              <w:rPr>
-                <w:sz w:val="21"/>
-                <w:szCs w:val="21"/>
-              </w:rPr>
-            </w:pPr>
-            <w:r>
-              <w:rPr>
-                <w:sz w:val="18"/>
-                <w:szCs w:val="18"/>
-              </w:rPr>
-            </w:r>
-          </w:p>
-        </w:tc>
-        <w:tc>
-          <w:tcPr>
-            <w:tcW w:w="550" w:type="dxa"/>
-            <w:tcBorders>
-              <w:top w:val="single" w:sz="2" w:space="0" w:color="000001"/>
-              <w:left w:val="single" w:sz="2" w:space="0" w:color="000001"/>
-              <w:bottom w:val="single" w:sz="2" w:space="0" w:color="000001"/>
-            </w:tcBorders>
-            <w:shd w:fill="auto" w:val="clear"/>
-          </w:tcPr>
-          <w:p>
-            <w:pPr>
-              <w:pStyle w:val="Style19"/>
-              <w:jc w:val="center"/>
-              <w:rPr>
-                <w:sz w:val="21"/>
-                <w:szCs w:val="21"/>
-              </w:rPr>
-            </w:pPr>
-            <w:r>
-              <w:rPr>
-                <w:sz w:val="18"/>
-                <w:szCs w:val="18"/>
-              </w:rPr>
-            </w:r>
-          </w:p>
-        </w:tc>
-        <w:tc>
-          <w:tcPr>
-            <w:tcW w:w="550" w:type="dxa"/>
-            <w:tcBorders>
-              <w:top w:val="single" w:sz="2" w:space="0" w:color="000001"/>
-              <w:left w:val="single" w:sz="2" w:space="0" w:color="000001"/>
-              <w:bottom w:val="single" w:sz="2" w:space="0" w:color="000001"/>
-            </w:tcBorders>
-            <w:shd w:fill="auto" w:val="clear"/>
-          </w:tcPr>
-          <w:p>
-            <w:pPr>
-              <w:pStyle w:val="Style19"/>
-              <w:jc w:val="center"/>
-              <w:rPr>
-                <w:sz w:val="21"/>
-                <w:szCs w:val="21"/>
-              </w:rPr>
-            </w:pPr>
-            <w:r>
-              <w:rPr>
-                <w:sz w:val="18"/>
-                <w:szCs w:val="18"/>
-              </w:rPr>
-            </w:r>
-          </w:p>
-        </w:tc>
-        <w:tc>
-          <w:tcPr>
-            <w:tcW w:w="550" w:type="dxa"/>
-            <w:tcBorders>
-              <w:top w:val="single" w:sz="2" w:space="0" w:color="000001"/>
-              <w:left w:val="single" w:sz="2" w:space="0" w:color="000001"/>
-              <w:bottom w:val="single" w:sz="2" w:space="0" w:color="000001"/>
-            </w:tcBorders>
-            <w:shd w:fill="auto" w:val="clear"/>
-          </w:tcPr>
-          <w:p>
-            <w:pPr>
-              <w:pStyle w:val="Style19"/>
-              <w:jc w:val="center"/>
-              <w:rPr>
-                <w:sz w:val="21"/>
-                <w:szCs w:val="21"/>
-              </w:rPr>
-            </w:pPr>
-            <w:r>
-              <w:rPr>
-                <w:sz w:val="18"/>
-                <w:szCs w:val="18"/>
-              </w:rPr>
-            </w:r>
-          </w:p>
-        </w:tc>
-        <w:tc>
-          <w:tcPr>
-            <w:tcW w:w="549" w:type="dxa"/>
-            <w:tcBorders>
-              <w:top w:val="single" w:sz="2" w:space="0" w:color="000001"/>
-              <w:left w:val="single" w:sz="2" w:space="0" w:color="000001"/>
-              <w:bottom w:val="single" w:sz="2" w:space="0" w:color="000001"/>
-            </w:tcBorders>
-            <w:shd w:fill="auto" w:val="clear"/>
-          </w:tcPr>
-          <w:p>
-            <w:pPr>
-              <w:pStyle w:val="Style19"/>
-              <w:jc w:val="center"/>
-              <w:rPr>
-                <w:sz w:val="21"/>
-                <w:szCs w:val="21"/>
-              </w:rPr>
-            </w:pPr>
-            <w:r>
-              <w:rPr>
-                <w:sz w:val="18"/>
-                <w:szCs w:val="18"/>
-              </w:rPr>
-            </w:r>
-          </w:p>
-        </w:tc>
-        <w:tc>
-          <w:tcPr>
-            <w:tcW w:w="548" w:type="dxa"/>
+                <w:sz w:val="21"/>
+                <w:szCs w:val="21"/>
+              </w:rPr>
+            </w:r>
+          </w:p>
+        </w:tc>
+        <w:tc>
+          <w:tcPr>
+            <w:tcW w:w="546" w:type="dxa"/>
             <w:tcBorders>
               <w:top w:val="single" w:sz="2" w:space="0" w:color="000001"/>
               <w:left w:val="single" w:sz="2" w:space="0" w:color="000001"/>
@@ -2952,8 +2932,8 @@
             </w:pPr>
             <w:r>
               <w:rPr>
-                <w:sz w:val="18"/>
-                <w:szCs w:val="18"/>
+                <w:sz w:val="21"/>
+                <w:szCs w:val="21"/>
               </w:rPr>
             </w:r>
           </w:p>
@@ -3004,7 +2984,8 @@
     <w:qFormat/>
     <w:pPr>
       <w:widowControl/>
-      <w:overflowPunct w:val="false"/>
+      <w:suppressAutoHyphens w:val="true"/>
+      <w:overflowPunct w:val="true"/>
       <w:bidi w:val="0"/>
       <w:spacing w:before="0" w:after="0"/>
       <w:jc w:val="left"/>

</xml_diff>